<commit_message>
New Exec Summary. Revise Report.
</commit_message>
<xml_diff>
--- a/ExecSummaryProj1_ckm1143.docx
+++ b/ExecSummaryProj1_ckm1143.docx
@@ -82,8 +82,143 @@
           <w:rFonts w:ascii="Times New Roman" w:hAnsi="Times New Roman" w:cs="Times New Roman"/>
         </w:rPr>
       </w:pPr>
+    </w:p>
+    <w:p>
+      <w:pPr>
+        <w:spacing w:line="480" w:lineRule="auto"/>
+        <w:rPr>
+          <w:rFonts w:ascii="Times New Roman" w:hAnsi="Times New Roman" w:cs="Times New Roman"/>
+        </w:rPr>
+      </w:pPr>
+      <w:r>
+        <w:rPr>
+          <w:rFonts w:ascii="Times New Roman" w:hAnsi="Times New Roman" w:cs="Times New Roman"/>
+        </w:rPr>
+        <w:t xml:space="preserve">An analysis of the number of unique patients and the pay ratio, </w:t>
+      </w:r>
+      <w:r>
+        <w:rPr>
+          <w:rFonts w:ascii="Times New Roman" w:hAnsi="Times New Roman" w:cs="Times New Roman"/>
+        </w:rPr>
+        <w:t xml:space="preserve">which is the </w:t>
+      </w:r>
+      <w:r>
+        <w:rPr>
+          <w:rFonts w:ascii="Times New Roman" w:hAnsi="Times New Roman" w:cs="Times New Roman"/>
+        </w:rPr>
+        <w:t>proportion of the amount that providers are payed compared to their submitted charge, for common outpatient services led to finding 3 unique clusters. The clusters were separated in the following way:</w:t>
+      </w:r>
+    </w:p>
+    <w:p>
+      <w:pPr>
+        <w:spacing w:line="480" w:lineRule="auto"/>
+        <w:jc w:val="center"/>
+        <w:rPr>
+          <w:rFonts w:ascii="Times New Roman" w:hAnsi="Times New Roman" w:cs="Times New Roman"/>
+        </w:rPr>
+      </w:pPr>
+      <w:r>
+        <w:rPr>
+          <w:rFonts w:ascii="Times New Roman" w:hAnsi="Times New Roman" w:cs="Times New Roman"/>
+        </w:rPr>
+        <w:t>Cluster 0: Average service count, relatively low pay ratio.</w:t>
+      </w:r>
+    </w:p>
+    <w:p>
+      <w:pPr>
+        <w:spacing w:line="480" w:lineRule="auto"/>
+        <w:jc w:val="center"/>
+        <w:rPr>
+          <w:rFonts w:ascii="Times New Roman" w:hAnsi="Times New Roman" w:cs="Times New Roman"/>
+        </w:rPr>
+      </w:pPr>
+      <w:r>
+        <w:rPr>
+          <w:rFonts w:ascii="Times New Roman" w:hAnsi="Times New Roman" w:cs="Times New Roman"/>
+        </w:rPr>
+        <w:t>Cluster 1: Average service count, relatively high pay ratio.</w:t>
+      </w:r>
+    </w:p>
+    <w:p>
+      <w:pPr>
+        <w:spacing w:line="480" w:lineRule="auto"/>
+        <w:jc w:val="center"/>
+        <w:rPr>
+          <w:rFonts w:ascii="Times New Roman" w:hAnsi="Times New Roman" w:cs="Times New Roman"/>
+        </w:rPr>
+      </w:pPr>
+      <w:r>
+        <w:rPr>
+          <w:rFonts w:ascii="Times New Roman" w:hAnsi="Times New Roman" w:cs="Times New Roman"/>
+        </w:rPr>
+        <w:t>Cluster 2: Relatively high service count, average pay ratio.</w:t>
+      </w:r>
+    </w:p>
+    <w:p>
+      <w:pPr>
+        <w:spacing w:line="480" w:lineRule="auto"/>
+        <w:rPr>
+          <w:rFonts w:ascii="Times New Roman" w:hAnsi="Times New Roman" w:cs="Times New Roman"/>
+        </w:rPr>
+      </w:pPr>
+      <w:r>
+        <w:rPr>
+          <w:rFonts w:ascii="Times New Roman" w:hAnsi="Times New Roman" w:cs="Times New Roman"/>
+        </w:rPr>
+        <w:t xml:space="preserve">A comparison of the clusters with US regional and treatment relative frequency data led only to the conclusion that further analysis is necessary to make a conclusion about the differences between the clusters. However, it is supposed that the disparity is due to a difference in provider type, </w:t>
+      </w:r>
+      <w:r>
+        <w:rPr>
+          <w:rFonts w:ascii="Times New Roman" w:hAnsi="Times New Roman" w:cs="Times New Roman"/>
+        </w:rPr>
+        <w:t xml:space="preserve">such as </w:t>
+      </w:r>
+      <w:r>
+        <w:rPr>
+          <w:rFonts w:ascii="Times New Roman" w:hAnsi="Times New Roman" w:cs="Times New Roman"/>
+        </w:rPr>
+        <w:t xml:space="preserve">higher volume </w:t>
+      </w:r>
+      <w:r>
+        <w:rPr>
+          <w:rFonts w:ascii="Times New Roman" w:hAnsi="Times New Roman" w:cs="Times New Roman"/>
+        </w:rPr>
+        <w:t>walk-in clinics in cluster 2 and specialists, more likely to be frequented by older Medicare patients</w:t>
+      </w:r>
+      <w:r>
+        <w:rPr>
+          <w:rFonts w:ascii="Times New Roman" w:hAnsi="Times New Roman" w:cs="Times New Roman"/>
+        </w:rPr>
+        <w:t>,</w:t>
+      </w:r>
+      <w:r>
+        <w:rPr>
+          <w:rFonts w:ascii="Times New Roman" w:hAnsi="Times New Roman" w:cs="Times New Roman"/>
+        </w:rPr>
+        <w:t xml:space="preserve"> in clusters 0 and 1. Based on </w:t>
+      </w:r>
+      <w:r>
+        <w:rPr>
+          <w:rFonts w:ascii="Times New Roman" w:hAnsi="Times New Roman" w:cs="Times New Roman"/>
+        </w:rPr>
+        <w:t>this intuition</w:t>
+      </w:r>
+      <w:r>
+        <w:rPr>
+          <w:rFonts w:ascii="Times New Roman" w:hAnsi="Times New Roman" w:cs="Times New Roman"/>
+        </w:rPr>
+        <w:t>, it was concluded that regions with zip codes starting with 2, 3, and 7 most likely have better access to high volume clinics that other US regions.</w:t>
+      </w:r>
       <w:bookmarkStart w:id="0" w:name="_GoBack"/>
       <w:bookmarkEnd w:id="0"/>
+    </w:p>
+    <w:p>
+      <w:pPr>
+        <w:spacing w:line="480" w:lineRule="auto"/>
+        <w:rPr>
+          <w:rFonts w:ascii="Times New Roman" w:hAnsi="Times New Roman" w:cs="Times New Roman"/>
+        </w:rPr>
+      </w:pPr>
     </w:p>
     <w:sectPr>
       <w:pgSz w:w="12240" w:h="15840"/>

</xml_diff>